<commit_message>
Update solved.Documentation updated. Project FINISHED!!!!!!!!!!!!!!!!!!!!!!!!!!!!!1 :))))))))))))))))))
</commit_message>
<xml_diff>
--- a/src/main/resources/Doc/Documentatie_Proiect.docx
+++ b/src/main/resources/Doc/Documentatie_Proiect.docx
@@ -887,41 +887,7 @@
                 <w:noProof/>
                 <w:webHidden/>
               </w:rPr>
-              <w:fldChar w:fldCharType="begin"/>
-            </w:r>
-            <w:r>
-              <w:rPr>
-                <w:noProof/>
-                <w:webHidden/>
-              </w:rPr>
-              <w:instrText xml:space="preserve"> PAGEREF _Toc27336743 \h </w:instrText>
-            </w:r>
-            <w:r>
-              <w:rPr>
-                <w:noProof/>
-                <w:webHidden/>
-              </w:rPr>
-            </w:r>
-            <w:r>
-              <w:rPr>
-                <w:noProof/>
-                <w:webHidden/>
-              </w:rPr>
-              <w:fldChar w:fldCharType="separate"/>
-            </w:r>
-            <w:r>
-              <w:rPr>
-                <w:noProof/>
-                <w:webHidden/>
-              </w:rPr>
-              <w:t>3</w:t>
-            </w:r>
-            <w:r>
-              <w:rPr>
-                <w:noProof/>
-                <w:webHidden/>
-              </w:rPr>
-              <w:fldChar w:fldCharType="end"/>
+              <w:t>4</w:t>
             </w:r>
           </w:hyperlink>
         </w:p>
@@ -1025,7 +991,7 @@
                 <w:noProof/>
                 <w:webHidden/>
               </w:rPr>
-              <w:t>11</w:t>
+              <w:t>12</w:t>
             </w:r>
           </w:hyperlink>
         </w:p>
@@ -1077,7 +1043,7 @@
                 <w:noProof/>
                 <w:webHidden/>
               </w:rPr>
-              <w:t>11</w:t>
+              <w:t>12</w:t>
             </w:r>
           </w:hyperlink>
         </w:p>
@@ -1129,7 +1095,7 @@
                 <w:noProof/>
                 <w:webHidden/>
               </w:rPr>
-              <w:t>11</w:t>
+              <w:t>12</w:t>
             </w:r>
           </w:hyperlink>
         </w:p>
@@ -1181,7 +1147,7 @@
                 <w:noProof/>
                 <w:webHidden/>
               </w:rPr>
-              <w:t>12</w:t>
+              <w:t>13</w:t>
             </w:r>
           </w:hyperlink>
         </w:p>
@@ -1233,7 +1199,7 @@
                 <w:noProof/>
                 <w:webHidden/>
               </w:rPr>
-              <w:t>12</w:t>
+              <w:t>13</w:t>
             </w:r>
           </w:hyperlink>
         </w:p>
@@ -1285,7 +1251,7 @@
                 <w:noProof/>
                 <w:webHidden/>
               </w:rPr>
-              <w:t>12</w:t>
+              <w:t>13</w:t>
             </w:r>
           </w:hyperlink>
         </w:p>
@@ -1338,7 +1304,7 @@
                 <w:noProof/>
                 <w:webHidden/>
               </w:rPr>
-              <w:t>13</w:t>
+              <w:t>14</w:t>
             </w:r>
           </w:hyperlink>
         </w:p>
@@ -2155,27 +2121,125 @@
         <w:rPr>
           <w:lang w:val="en-US"/>
         </w:rPr>
-        <w:t>Tot pe pagina principala, in partea superioara, se pot identifica 3 tab-uri. Pe langa pagina principala, utilizatorul mai poate naviga pe o pagina unde isi poate consulta evenimentele la care acesta participa, sau event planner-ul de unde poate crea chiar el un eveniment nou. Navigarea intre aceste pagini se realizeaza facand click pe tab-ul corespunzator.</w:t>
-      </w:r>
-    </w:p>
-    <w:p>
-      <w:pPr>
-        <w:rPr>
-          <w:lang w:val="en-US"/>
-        </w:rPr>
-      </w:pPr>
-    </w:p>
-    <w:p>
-      <w:pPr>
-        <w:rPr>
-          <w:lang w:val="en-US"/>
-        </w:rPr>
-      </w:pPr>
-      <w:r>
-        <w:rPr>
-          <w:lang w:val="en-US"/>
-        </w:rPr>
-        <w:t xml:space="preserve">Pe tab-ul My Events, utilizatorul poate consulta lista in care se gasesc toate evenimentele la care acesta a dat join. </w:t>
+        <w:t xml:space="preserve">Tot pe pagina principala, in partea superioara, se pot identifica 3 tab-uri. Pe langa pagina principala, utilizatorul mai poate naviga pe o pagina unde isi poate consulta evenimentele la care acesta participa, sau event planner-ul de unde </w:t>
+      </w:r>
+      <w:r>
+        <w:rPr>
+          <w:lang w:val="en-US"/>
+        </w:rPr>
+        <w:t>poate vizualiza evenimentele create de el</w:t>
+      </w:r>
+      <w:r>
+        <w:rPr>
+          <w:lang w:val="en-US"/>
+        </w:rPr>
+        <w:t>.</w:t>
+      </w:r>
+      <w:r>
+        <w:rPr>
+          <w:lang w:val="en-US"/>
+        </w:rPr>
+        <w:t>Tot de acolo prin apasarea butonului de add,poate adauga un eveniment nou sau prin apasarea butonului de update poate modifica datele unui eveniment existent.</w:t>
+      </w:r>
+    </w:p>
+    <w:p>
+      <w:pPr>
+        <w:rPr>
+          <w:lang w:val="en-US"/>
+        </w:rPr>
+      </w:pPr>
+      <w:r>
+        <w:rPr>
+          <w:noProof/>
+          <w:lang w:val="en-US"/>
+        </w:rPr>
+        <w:lastRenderedPageBreak/>
+        <w:drawing>
+          <wp:inline distT="0" distB="0" distL="0" distR="0" wp14:anchorId="0FA56454" wp14:editId="569E24D8">
+            <wp:extent cx="4647705" cy="3573780"/>
+            <wp:effectExtent l="0" t="0" r="635" b="7620"/>
+            <wp:docPr id="14" name="Imagine 14"/>
+            <wp:cNvGraphicFramePr>
+              <a:graphicFrameLocks xmlns:a="http://schemas.openxmlformats.org/drawingml/2006/main" noChangeAspect="1"/>
+            </wp:cNvGraphicFramePr>
+            <a:graphic xmlns:a="http://schemas.openxmlformats.org/drawingml/2006/main">
+              <a:graphicData uri="http://schemas.openxmlformats.org/drawingml/2006/picture">
+                <pic:pic xmlns:pic="http://schemas.openxmlformats.org/drawingml/2006/picture">
+                  <pic:nvPicPr>
+                    <pic:cNvPr id="14" name="Imagine 14"/>
+                    <pic:cNvPicPr/>
+                  </pic:nvPicPr>
+                  <pic:blipFill>
+                    <a:blip r:embed="rId18">
+                      <a:extLst>
+                        <a:ext uri="{28A0092B-C50C-407E-A947-70E740481C1C}">
+                          <a14:useLocalDpi xmlns:a14="http://schemas.microsoft.com/office/drawing/2010/main" val="0"/>
+                        </a:ext>
+                      </a:extLst>
+                    </a:blip>
+                    <a:stretch>
+                      <a:fillRect/>
+                    </a:stretch>
+                  </pic:blipFill>
+                  <pic:spPr>
+                    <a:xfrm>
+                      <a:off x="0" y="0"/>
+                      <a:ext cx="4654434" cy="3578954"/>
+                    </a:xfrm>
+                    <a:prstGeom prst="rect">
+                      <a:avLst/>
+                    </a:prstGeom>
+                  </pic:spPr>
+                </pic:pic>
+              </a:graphicData>
+            </a:graphic>
+          </wp:inline>
+        </w:drawing>
+      </w:r>
+    </w:p>
+    <w:p>
+      <w:pPr>
+        <w:rPr>
+          <w:lang w:val="en-US"/>
+        </w:rPr>
+      </w:pPr>
+      <w:r>
+        <w:rPr>
+          <w:lang w:val="en-US"/>
+        </w:rPr>
+        <w:t xml:space="preserve"> Navigarea intre aceste pagini se realizeaza facand click pe tab-ul corespunzator.</w:t>
+      </w:r>
+    </w:p>
+    <w:p>
+      <w:pPr>
+        <w:rPr>
+          <w:lang w:val="en-US"/>
+        </w:rPr>
+      </w:pPr>
+    </w:p>
+    <w:p>
+      <w:pPr>
+        <w:rPr>
+          <w:lang w:val="en-US"/>
+        </w:rPr>
+      </w:pPr>
+      <w:r>
+        <w:rPr>
+          <w:lang w:val="en-US"/>
+        </w:rPr>
+        <w:t>Pe tab-ul My Events, utilizatorul poate consulta lista in care se gasesc toate evenimentele la care acesta a dat join</w:t>
+      </w:r>
+      <w:r>
+        <w:rPr>
+          <w:lang w:val="en-US"/>
+        </w:rPr>
+        <w:t xml:space="preserve"> sau la care a fost adaugat</w:t>
+      </w:r>
+      <w:r>
+        <w:rPr>
+          <w:lang w:val="en-US"/>
+        </w:rPr>
+        <w:t xml:space="preserve">. </w:t>
       </w:r>
       <w:r>
         <w:rPr>
@@ -2239,7 +2303,7 @@
                     <pic:cNvPicPr/>
                   </pic:nvPicPr>
                   <pic:blipFill>
-                    <a:blip r:embed="rId18"/>
+                    <a:blip r:embed="rId19"/>
                     <a:stretch>
                       <a:fillRect/>
                     </a:stretch>
@@ -2294,7 +2358,7 @@
                     <pic:cNvPicPr/>
                   </pic:nvPicPr>
                   <pic:blipFill>
-                    <a:blip r:embed="rId19"/>
+                    <a:blip r:embed="rId20"/>
                     <a:stretch>
                       <a:fillRect/>
                     </a:stretch>
@@ -2359,61 +2423,6 @@
             <wp:extent cx="4366190" cy="3124200"/>
             <wp:effectExtent l="0" t="0" r="0" b="0"/>
             <wp:docPr id="11" name="Imagine 11"/>
-            <wp:cNvGraphicFramePr>
-              <a:graphicFrameLocks xmlns:a="http://schemas.openxmlformats.org/drawingml/2006/main" noChangeAspect="1"/>
-            </wp:cNvGraphicFramePr>
-            <a:graphic xmlns:a="http://schemas.openxmlformats.org/drawingml/2006/main">
-              <a:graphicData uri="http://schemas.openxmlformats.org/drawingml/2006/picture">
-                <pic:pic xmlns:pic="http://schemas.openxmlformats.org/drawingml/2006/picture">
-                  <pic:nvPicPr>
-                    <pic:cNvPr id="1" name=""/>
-                    <pic:cNvPicPr/>
-                  </pic:nvPicPr>
-                  <pic:blipFill>
-                    <a:blip r:embed="rId20"/>
-                    <a:stretch>
-                      <a:fillRect/>
-                    </a:stretch>
-                  </pic:blipFill>
-                  <pic:spPr>
-                    <a:xfrm>
-                      <a:off x="0" y="0"/>
-                      <a:ext cx="4372859" cy="3128972"/>
-                    </a:xfrm>
-                    <a:prstGeom prst="rect">
-                      <a:avLst/>
-                    </a:prstGeom>
-                  </pic:spPr>
-                </pic:pic>
-              </a:graphicData>
-            </a:graphic>
-          </wp:inline>
-        </w:drawing>
-      </w:r>
-    </w:p>
-    <w:p>
-      <w:pPr>
-        <w:rPr>
-          <w:lang w:val="en-US"/>
-        </w:rPr>
-      </w:pPr>
-    </w:p>
-    <w:p>
-      <w:pPr>
-        <w:rPr>
-          <w:lang w:val="en-US"/>
-        </w:rPr>
-      </w:pPr>
-      <w:r>
-        <w:rPr>
-          <w:noProof/>
-          <w:lang w:val="en-US"/>
-        </w:rPr>
-        <w:drawing>
-          <wp:inline distT="0" distB="0" distL="0" distR="0" wp14:anchorId="44A8BE05" wp14:editId="72A5142C">
-            <wp:extent cx="4365625" cy="3188675"/>
-            <wp:effectExtent l="0" t="0" r="0" b="0"/>
-            <wp:docPr id="12" name="Imagine 12"/>
             <wp:cNvGraphicFramePr>
               <a:graphicFrameLocks xmlns:a="http://schemas.openxmlformats.org/drawingml/2006/main" noChangeAspect="1"/>
             </wp:cNvGraphicFramePr>
@@ -2433,6 +2442,61 @@
                   <pic:spPr>
                     <a:xfrm>
                       <a:off x="0" y="0"/>
+                      <a:ext cx="4372859" cy="3128972"/>
+                    </a:xfrm>
+                    <a:prstGeom prst="rect">
+                      <a:avLst/>
+                    </a:prstGeom>
+                  </pic:spPr>
+                </pic:pic>
+              </a:graphicData>
+            </a:graphic>
+          </wp:inline>
+        </w:drawing>
+      </w:r>
+    </w:p>
+    <w:p>
+      <w:pPr>
+        <w:rPr>
+          <w:lang w:val="en-US"/>
+        </w:rPr>
+      </w:pPr>
+    </w:p>
+    <w:p>
+      <w:pPr>
+        <w:rPr>
+          <w:lang w:val="en-US"/>
+        </w:rPr>
+      </w:pPr>
+      <w:r>
+        <w:rPr>
+          <w:noProof/>
+          <w:lang w:val="en-US"/>
+        </w:rPr>
+        <w:drawing>
+          <wp:inline distT="0" distB="0" distL="0" distR="0" wp14:anchorId="44A8BE05" wp14:editId="72A5142C">
+            <wp:extent cx="4365625" cy="3188675"/>
+            <wp:effectExtent l="0" t="0" r="0" b="0"/>
+            <wp:docPr id="12" name="Imagine 12"/>
+            <wp:cNvGraphicFramePr>
+              <a:graphicFrameLocks xmlns:a="http://schemas.openxmlformats.org/drawingml/2006/main" noChangeAspect="1"/>
+            </wp:cNvGraphicFramePr>
+            <a:graphic xmlns:a="http://schemas.openxmlformats.org/drawingml/2006/main">
+              <a:graphicData uri="http://schemas.openxmlformats.org/drawingml/2006/picture">
+                <pic:pic xmlns:pic="http://schemas.openxmlformats.org/drawingml/2006/picture">
+                  <pic:nvPicPr>
+                    <pic:cNvPr id="1" name=""/>
+                    <pic:cNvPicPr/>
+                  </pic:nvPicPr>
+                  <pic:blipFill>
+                    <a:blip r:embed="rId22"/>
+                    <a:stretch>
+                      <a:fillRect/>
+                    </a:stretch>
+                  </pic:blipFill>
+                  <pic:spPr>
+                    <a:xfrm>
+                      <a:off x="0" y="0"/>
                       <a:ext cx="4374328" cy="3195032"/>
                     </a:xfrm>
                     <a:prstGeom prst="rect">
@@ -3030,10 +3094,10 @@
       </w:pPr>
     </w:p>
     <w:sectPr>
-      <w:headerReference w:type="default" r:id="rId22"/>
-      <w:footerReference w:type="default" r:id="rId23"/>
-      <w:headerReference w:type="first" r:id="rId24"/>
-      <w:footerReference w:type="first" r:id="rId25"/>
+      <w:headerReference w:type="default" r:id="rId23"/>
+      <w:footerReference w:type="default" r:id="rId24"/>
+      <w:headerReference w:type="first" r:id="rId25"/>
+      <w:footerReference w:type="first" r:id="rId26"/>
       <w:pgSz w:w="11906" w:h="16838"/>
       <w:pgMar w:top="1411" w:right="1411" w:bottom="1411" w:left="1411" w:header="706" w:footer="706" w:gutter="0"/>
       <w:cols w:space="708"/>
@@ -4682,6 +4746,7 @@
     <w:rsid w:val="00533BEA"/>
     <w:rsid w:val="00742376"/>
     <w:rsid w:val="007C7F24"/>
+    <w:rsid w:val="007D4A28"/>
     <w:rsid w:val="00DC3C96"/>
     <w:rsid w:val="00FB10EB"/>
   </w:rsids>
@@ -5440,12 +5505,6 @@
 </file>
 
 <file path=customXml/item1.xml><?xml version="1.0" encoding="utf-8"?>
-<p:properties xmlns:p="http://schemas.microsoft.com/office/2006/metadata/properties" xmlns:xsi="http://www.w3.org/2001/XMLSchema-instance" xmlns:pc="http://schemas.microsoft.com/office/infopath/2007/PartnerControls">
-  <documentManagement/>
-</p:properties>
-</file>
-
-<file path=customXml/item2.xml><?xml version="1.0" encoding="utf-8"?>
 <?mso-contentType ?>
 <FormTemplates xmlns="http://schemas.microsoft.com/sharepoint/v3/contenttype/forms">
   <Display>DocumentLibraryForm</Display>
@@ -5454,7 +5513,17 @@
 </FormTemplates>
 </file>
 
+<file path=customXml/item2.xml><?xml version="1.0" encoding="utf-8"?>
+<p:properties xmlns:p="http://schemas.microsoft.com/office/2006/metadata/properties" xmlns:xsi="http://www.w3.org/2001/XMLSchema-instance" xmlns:pc="http://schemas.microsoft.com/office/infopath/2007/PartnerControls">
+  <documentManagement/>
+</p:properties>
+</file>
+
 <file path=customXml/item3.xml><?xml version="1.0" encoding="utf-8"?>
+<b:Sources xmlns:b="http://schemas.openxmlformats.org/officeDocument/2006/bibliography" xmlns="http://schemas.openxmlformats.org/officeDocument/2006/bibliography" SelectedStyle="\APA.XSL" StyleName="APA"/>
+</file>
+
+<file path=customXml/item4.xml><?xml version="1.0" encoding="utf-8"?>
 <ct:contentTypeSchema xmlns:ct="http://schemas.microsoft.com/office/2006/metadata/contentType" xmlns:ma="http://schemas.microsoft.com/office/2006/metadata/properties/metaAttributes" ct:_="" ma:_="" ma:contentTypeName="Document" ma:contentTypeID="0x010100ADFBF79A973E3F47907797B192A6A196" ma:contentTypeVersion="0" ma:contentTypeDescription="Create a new document." ma:contentTypeScope="" ma:versionID="3490b47aed29e8818563519e9ad70972">
   <xsd:schema xmlns:xsd="http://www.w3.org/2001/XMLSchema" xmlns:xs="http://www.w3.org/2001/XMLSchema" xmlns:p="http://schemas.microsoft.com/office/2006/metadata/properties" targetNamespace="http://schemas.microsoft.com/office/2006/metadata/properties" ma:root="true" ma:fieldsID="0967b7be50301903c78f9c39c6fd9af8">
     <xsd:element name="properties">
@@ -5568,11 +5637,15 @@
 </ct:contentTypeSchema>
 </file>
 
-<file path=customXml/item4.xml><?xml version="1.0" encoding="utf-8"?>
-<b:Sources xmlns:b="http://schemas.openxmlformats.org/officeDocument/2006/bibliography" xmlns="http://schemas.openxmlformats.org/officeDocument/2006/bibliography" SelectedStyle="\APA.XSL" StyleName="APA"/>
+<file path=customXml/itemProps1.xml><?xml version="1.0" encoding="utf-8"?>
+<ds:datastoreItem xmlns:ds="http://schemas.openxmlformats.org/officeDocument/2006/customXml" ds:itemID="{97C05110-9019-4F47-9294-B77960B17D52}">
+  <ds:schemaRefs>
+    <ds:schemaRef ds:uri="http://schemas.microsoft.com/sharepoint/v3/contenttype/forms"/>
+  </ds:schemaRefs>
+</ds:datastoreItem>
 </file>
 
-<file path=customXml/itemProps1.xml><?xml version="1.0" encoding="utf-8"?>
+<file path=customXml/itemProps2.xml><?xml version="1.0" encoding="utf-8"?>
 <ds:datastoreItem xmlns:ds="http://schemas.openxmlformats.org/officeDocument/2006/customXml" ds:itemID="{6E8707D7-D747-4B7A-BCEB-4CC203F84D1D}">
   <ds:schemaRefs>
     <ds:schemaRef ds:uri="http://schemas.microsoft.com/office/2006/metadata/properties"/>
@@ -5581,15 +5654,15 @@
 </ds:datastoreItem>
 </file>
 
-<file path=customXml/itemProps2.xml><?xml version="1.0" encoding="utf-8"?>
-<ds:datastoreItem xmlns:ds="http://schemas.openxmlformats.org/officeDocument/2006/customXml" ds:itemID="{97C05110-9019-4F47-9294-B77960B17D52}">
+<file path=customXml/itemProps3.xml><?xml version="1.0" encoding="utf-8"?>
+<ds:datastoreItem xmlns:ds="http://schemas.openxmlformats.org/officeDocument/2006/customXml" ds:itemID="{47EC6814-20E4-4CE8-8DD3-A7FBB9E8CCC6}">
   <ds:schemaRefs>
-    <ds:schemaRef ds:uri="http://schemas.microsoft.com/sharepoint/v3/contenttype/forms"/>
+    <ds:schemaRef ds:uri="http://schemas.openxmlformats.org/officeDocument/2006/bibliography"/>
   </ds:schemaRefs>
 </ds:datastoreItem>
 </file>
 
-<file path=customXml/itemProps3.xml><?xml version="1.0" encoding="utf-8"?>
+<file path=customXml/itemProps4.xml><?xml version="1.0" encoding="utf-8"?>
 <ds:datastoreItem xmlns:ds="http://schemas.openxmlformats.org/officeDocument/2006/customXml" ds:itemID="{3BFFB938-F7D9-41AA-B6CC-09C9D4701CAE}">
   <ds:schemaRefs>
     <ds:schemaRef ds:uri="http://schemas.microsoft.com/office/2006/metadata/contentType"/>
@@ -5603,12 +5676,4 @@
     <ds:schemaRef ds:uri="http://schemas.microsoft.com/office/infopath/2007/PartnerControls"/>
   </ds:schemaRefs>
 </ds:datastoreItem>
-</file>
-
-<file path=customXml/itemProps4.xml><?xml version="1.0" encoding="utf-8"?>
-<ds:datastoreItem xmlns:ds="http://schemas.openxmlformats.org/officeDocument/2006/customXml" ds:itemID="{47EC6814-20E4-4CE8-8DD3-A7FBB9E8CCC6}">
-  <ds:schemaRefs>
-    <ds:schemaRef ds:uri="http://schemas.openxmlformats.org/officeDocument/2006/bibliography"/>
-  </ds:schemaRefs>
-</ds:datastoreItem>
 </file>
</xml_diff>